<commit_message>
APK and Word files
</commit_message>
<xml_diff>
--- a/NavigationApp_Hrovat.docx
+++ b/NavigationApp_Hrovat.docx
@@ -371,7 +371,7 @@
           <w:r>
             <w:fldChar w:fldCharType="separate"/>
           </w:r>
-          <w:hyperlink w:anchor="_Toc138250615" w:history="1">
+          <w:hyperlink w:anchor="_Toc138255312" w:history="1">
             <w:r>
               <w:rPr>
                 <w:rStyle w:val="Hiperpovezava"/>
@@ -415,7 +415,7 @@
                 <w:noProof/>
                 <w:webHidden/>
               </w:rPr>
-              <w:instrText xml:space="preserve"> PAGEREF _Toc138250615 \h </w:instrText>
+              <w:instrText xml:space="preserve"> PAGEREF _Toc138255312 \h </w:instrText>
             </w:r>
             <w:r>
               <w:rPr>
@@ -459,7 +459,7 @@
               <w:lang w:val="en-GB" w:eastAsia="en-GB"/>
             </w:rPr>
           </w:pPr>
-          <w:hyperlink w:anchor="_Toc138250616" w:history="1">
+          <w:hyperlink w:anchor="_Toc138255313" w:history="1">
             <w:r>
               <w:rPr>
                 <w:rStyle w:val="Hiperpovezava"/>
@@ -503,7 +503,7 @@
                 <w:noProof/>
                 <w:webHidden/>
               </w:rPr>
-              <w:instrText xml:space="preserve"> PAGEREF _Toc138250616 \h </w:instrText>
+              <w:instrText xml:space="preserve"> PAGEREF _Toc138255313 \h </w:instrText>
             </w:r>
             <w:r>
               <w:rPr>
@@ -547,7 +547,7 @@
               <w:lang w:val="en-GB" w:eastAsia="en-GB"/>
             </w:rPr>
           </w:pPr>
-          <w:hyperlink w:anchor="_Toc138250617" w:history="1">
+          <w:hyperlink w:anchor="_Toc138255314" w:history="1">
             <w:r>
               <w:rPr>
                 <w:rStyle w:val="Hiperpovezava"/>
@@ -591,7 +591,7 @@
                 <w:noProof/>
                 <w:webHidden/>
               </w:rPr>
-              <w:instrText xml:space="preserve"> PAGEREF _Toc138250617 \h </w:instrText>
+              <w:instrText xml:space="preserve"> PAGEREF _Toc138255314 \h </w:instrText>
             </w:r>
             <w:r>
               <w:rPr>
@@ -634,7 +634,7 @@
               <w:lang w:val="en-GB" w:eastAsia="en-GB"/>
             </w:rPr>
           </w:pPr>
-          <w:hyperlink w:anchor="_Toc138250618" w:history="1">
+          <w:hyperlink w:anchor="_Toc138255315" w:history="1">
             <w:r>
               <w:rPr>
                 <w:rStyle w:val="Hiperpovezava"/>
@@ -662,7 +662,7 @@
                 <w:noProof/>
                 <w:webHidden/>
               </w:rPr>
-              <w:instrText xml:space="preserve"> PAGEREF _Toc138250618 \h </w:instrText>
+              <w:instrText xml:space="preserve"> PAGEREF _Toc138255315 \h </w:instrText>
             </w:r>
             <w:r>
               <w:rPr>
@@ -705,7 +705,7 @@
               <w:lang w:val="en-GB" w:eastAsia="en-GB"/>
             </w:rPr>
           </w:pPr>
-          <w:hyperlink w:anchor="_Toc138250619" w:history="1">
+          <w:hyperlink w:anchor="_Toc138255316" w:history="1">
             <w:r>
               <w:rPr>
                 <w:rStyle w:val="Hiperpovezava"/>
@@ -733,7 +733,7 @@
                 <w:noProof/>
                 <w:webHidden/>
               </w:rPr>
-              <w:instrText xml:space="preserve"> PAGEREF _Toc138250619 \h </w:instrText>
+              <w:instrText xml:space="preserve"> PAGEREF _Toc138255316 \h </w:instrText>
             </w:r>
             <w:r>
               <w:rPr>
@@ -776,7 +776,7 @@
               <w:lang w:val="en-GB" w:eastAsia="en-GB"/>
             </w:rPr>
           </w:pPr>
-          <w:hyperlink w:anchor="_Toc138250620" w:history="1">
+          <w:hyperlink w:anchor="_Toc138255317" w:history="1">
             <w:r>
               <w:rPr>
                 <w:rStyle w:val="Hiperpovezava"/>
@@ -804,7 +804,7 @@
                 <w:noProof/>
                 <w:webHidden/>
               </w:rPr>
-              <w:instrText xml:space="preserve"> PAGEREF _Toc138250620 \h </w:instrText>
+              <w:instrText xml:space="preserve"> PAGEREF _Toc138255317 \h </w:instrText>
             </w:r>
             <w:r>
               <w:rPr>
@@ -848,7 +848,7 @@
               <w:lang w:val="en-GB" w:eastAsia="en-GB"/>
             </w:rPr>
           </w:pPr>
-          <w:hyperlink w:anchor="_Toc138250621" w:history="1">
+          <w:hyperlink w:anchor="_Toc138255318" w:history="1">
             <w:r>
               <w:rPr>
                 <w:rStyle w:val="Hiperpovezava"/>
@@ -871,6 +871,94 @@
                 <w:noProof/>
                 <w:lang w:val="en-US"/>
               </w:rPr>
+              <w:t>Testing</w:t>
+            </w:r>
+            <w:r>
+              <w:rPr>
+                <w:noProof/>
+                <w:webHidden/>
+              </w:rPr>
+              <w:tab/>
+            </w:r>
+            <w:r>
+              <w:rPr>
+                <w:noProof/>
+                <w:webHidden/>
+              </w:rPr>
+              <w:fldChar w:fldCharType="begin"/>
+            </w:r>
+            <w:r>
+              <w:rPr>
+                <w:noProof/>
+                <w:webHidden/>
+              </w:rPr>
+              <w:instrText xml:space="preserve"> PAGEREF _Toc138255318 \h </w:instrText>
+            </w:r>
+            <w:r>
+              <w:rPr>
+                <w:noProof/>
+                <w:webHidden/>
+              </w:rPr>
+            </w:r>
+            <w:r>
+              <w:rPr>
+                <w:noProof/>
+                <w:webHidden/>
+              </w:rPr>
+              <w:fldChar w:fldCharType="separate"/>
+            </w:r>
+            <w:r>
+              <w:rPr>
+                <w:noProof/>
+                <w:webHidden/>
+              </w:rPr>
+              <w:t>5</w:t>
+            </w:r>
+            <w:r>
+              <w:rPr>
+                <w:noProof/>
+                <w:webHidden/>
+              </w:rPr>
+              <w:fldChar w:fldCharType="end"/>
+            </w:r>
+          </w:hyperlink>
+        </w:p>
+        <w:p>
+          <w:pPr>
+            <w:pStyle w:val="Kazalovsebine1"/>
+            <w:tabs>
+              <w:tab w:val="left" w:pos="440"/>
+              <w:tab w:val="right" w:leader="dot" w:pos="9016"/>
+            </w:tabs>
+            <w:rPr>
+              <w:rFonts w:eastAsiaTheme="minorEastAsia"/>
+              <w:noProof/>
+              <w:lang w:val="en-GB" w:eastAsia="en-GB"/>
+            </w:rPr>
+          </w:pPr>
+          <w:hyperlink w:anchor="_Toc138255319" w:history="1">
+            <w:r>
+              <w:rPr>
+                <w:rStyle w:val="Hiperpovezava"/>
+                <w:noProof/>
+                <w:lang w:val="en-US"/>
+              </w:rPr>
+              <w:t>5.</w:t>
+            </w:r>
+            <w:r>
+              <w:rPr>
+                <w:rFonts w:eastAsiaTheme="minorEastAsia"/>
+                <w:noProof/>
+                <w:lang w:val="en-GB" w:eastAsia="en-GB"/>
+              </w:rPr>
+              <w:tab/>
+            </w:r>
+            <w:r>
+              <w:rPr>
+                <w:rStyle w:val="Hiperpovezava"/>
+                <w:noProof/>
+                <w:lang w:val="en-US"/>
+              </w:rPr>
               <w:t>Conclusion</w:t>
             </w:r>
             <w:r>
@@ -892,7 +980,7 @@
                 <w:noProof/>
                 <w:webHidden/>
               </w:rPr>
-              <w:instrText xml:space="preserve"> PAGEREF _Toc138250621 \h </w:instrText>
+              <w:instrText xml:space="preserve"> PAGEREF _Toc138255319 \h </w:instrText>
             </w:r>
             <w:r>
               <w:rPr>
@@ -912,7 +1000,7 @@
                 <w:noProof/>
                 <w:webHidden/>
               </w:rPr>
-              <w:t>5</w:t>
+              <w:t>7</w:t>
             </w:r>
             <w:r>
               <w:rPr>
@@ -961,7 +1049,7 @@
           <w:lang w:val="en-US"/>
         </w:rPr>
       </w:pPr>
-      <w:bookmarkStart w:id="0" w:name="_Toc138250615"/>
+      <w:bookmarkStart w:id="0" w:name="_Toc138255312"/>
       <w:r>
         <w:rPr>
           <w:sz w:val="40"/>
@@ -1506,7 +1594,7 @@
           <w:lang w:val="en-US"/>
         </w:rPr>
       </w:pPr>
-      <w:bookmarkStart w:id="1" w:name="_Toc138250616"/>
+      <w:bookmarkStart w:id="1" w:name="_Toc138255313"/>
       <w:r>
         <w:rPr>
           <w:sz w:val="40"/>
@@ -1708,7 +1796,7 @@
           <w:lang w:val="en-US"/>
         </w:rPr>
       </w:pPr>
-      <w:bookmarkStart w:id="2" w:name="_Toc138250617"/>
+      <w:bookmarkStart w:id="2" w:name="_Toc138255314"/>
       <w:r>
         <w:rPr>
           <w:sz w:val="40"/>
@@ -1738,7 +1826,7 @@
           <w:lang w:val="en-US"/>
         </w:rPr>
       </w:pPr>
-      <w:bookmarkStart w:id="3" w:name="_Toc138250618"/>
+      <w:bookmarkStart w:id="3" w:name="_Toc138255315"/>
       <w:r>
         <w:rPr>
           <w:lang w:val="en-US"/>
@@ -2097,7 +2185,7 @@
           <w:lang w:val="en-US"/>
         </w:rPr>
       </w:pPr>
-      <w:bookmarkStart w:id="4" w:name="_Toc138250619"/>
+      <w:bookmarkStart w:id="4" w:name="_Toc138255316"/>
       <w:r>
         <w:rPr>
           <w:lang w:val="en-US"/>
@@ -2274,7 +2362,7 @@
           <w:lang w:val="en-US"/>
         </w:rPr>
       </w:pPr>
-      <w:bookmarkStart w:id="5" w:name="_Toc138250620"/>
+      <w:bookmarkStart w:id="5" w:name="_Toc138255317"/>
       <w:r>
         <w:rPr>
           <w:lang w:val="en-US"/>
@@ -2879,36 +2967,505 @@
     </w:p>
     <w:p>
       <w:pPr>
-        <w:rPr>
-          <w:sz w:val="24"/>
-          <w:szCs w:val="24"/>
-          <w:lang w:val="en-US"/>
-        </w:rPr>
-      </w:pPr>
-    </w:p>
-    <w:p>
-      <w:pPr>
         <w:pStyle w:val="Naslov1"/>
         <w:numPr>
           <w:ilvl w:val="0"/>
           <w:numId w:val="15"/>
         </w:numPr>
         <w:rPr>
-          <w:sz w:val="44"/>
-          <w:szCs w:val="44"/>
-          <w:lang w:val="en-US"/>
-        </w:rPr>
-      </w:pPr>
-      <w:bookmarkStart w:id="6" w:name="_Toc138250621"/>
-      <w:r>
-        <w:rPr>
-          <w:sz w:val="44"/>
-          <w:szCs w:val="44"/>
-          <w:lang w:val="en-US"/>
-        </w:rPr>
+          <w:sz w:val="40"/>
+          <w:szCs w:val="40"/>
+          <w:lang w:val="en-US"/>
+        </w:rPr>
+      </w:pPr>
+      <w:bookmarkStart w:id="6" w:name="_Toc138255318"/>
+      <w:r>
+        <w:rPr>
+          <w:sz w:val="40"/>
+          <w:szCs w:val="40"/>
+          <w:lang w:val="en-US"/>
+        </w:rPr>
+        <w:t>Testing</w:t>
+      </w:r>
+      <w:bookmarkEnd w:id="6"/>
+    </w:p>
+    <w:p>
+      <w:pPr>
+        <w:rPr>
+          <w:lang w:val="en-US"/>
+        </w:rPr>
+      </w:pPr>
+      <w:r>
+        <w:rPr>
+          <w:lang w:val="en-US"/>
+        </w:rPr>
+        <w:t xml:space="preserve">APK is located </w:t>
+      </w:r>
+      <w:proofErr w:type="gramStart"/>
+      <w:r>
+        <w:rPr>
+          <w:lang w:val="en-US"/>
+        </w:rPr>
+        <w:t>in :</w:t>
+      </w:r>
+      <w:proofErr w:type="gramEnd"/>
+      <w:r>
+        <w:t xml:space="preserve"> </w:t>
+      </w:r>
+      <w:r>
+        <w:t xml:space="preserve"> </w:t>
+      </w:r>
+      <w:r>
+        <w:rPr>
+          <w:lang w:val="en-US"/>
+        </w:rPr>
+        <w:t>SENLAB\app\build\intermediates\</w:t>
+      </w:r>
+      <w:proofErr w:type="spellStart"/>
+      <w:r>
+        <w:rPr>
+          <w:lang w:val="en-US"/>
+        </w:rPr>
+        <w:t>apk</w:t>
+      </w:r>
+      <w:proofErr w:type="spellEnd"/>
+      <w:r>
+        <w:rPr>
+          <w:lang w:val="en-US"/>
+        </w:rPr>
+        <w:t>\debug</w:t>
+      </w:r>
+    </w:p>
+    <w:p>
+      <w:pPr>
+        <w:pStyle w:val="Odstavekseznama"/>
+        <w:numPr>
+          <w:ilvl w:val="0"/>
+          <w:numId w:val="16"/>
+        </w:numPr>
+        <w:rPr>
+          <w:lang w:val="en-US"/>
+        </w:rPr>
+      </w:pPr>
+      <w:r>
+        <w:rPr>
+          <w:lang w:val="en-US"/>
+        </w:rPr>
+        <w:t>Saving start location</w:t>
+      </w:r>
+    </w:p>
+    <w:p>
+      <w:pPr>
+        <w:pStyle w:val="Odstavekseznama"/>
+        <w:ind w:left="1080"/>
+        <w:rPr>
+          <w:lang w:val="en-US"/>
+        </w:rPr>
+      </w:pPr>
+      <w:r>
+        <w:rPr>
+          <w:noProof/>
+        </w:rPr>
+        <w:drawing>
+          <wp:anchor distT="0" distB="0" distL="114300" distR="114300" simplePos="0" relativeHeight="251661312" behindDoc="1" locked="0" layoutInCell="1" allowOverlap="1" wp14:anchorId="77A85DB1" wp14:editId="51874E2E">
+            <wp:simplePos x="0" y="0"/>
+            <wp:positionH relativeFrom="column">
+              <wp:posOffset>2359025</wp:posOffset>
+            </wp:positionH>
+            <wp:positionV relativeFrom="paragraph">
+              <wp:posOffset>99060</wp:posOffset>
+            </wp:positionV>
+            <wp:extent cx="1344295" cy="2145030"/>
+            <wp:effectExtent l="0" t="0" r="8255" b="7620"/>
+            <wp:wrapTight wrapText="bothSides">
+              <wp:wrapPolygon edited="0">
+                <wp:start x="0" y="0"/>
+                <wp:lineTo x="0" y="21485"/>
+                <wp:lineTo x="21427" y="21485"/>
+                <wp:lineTo x="21427" y="0"/>
+                <wp:lineTo x="0" y="0"/>
+              </wp:wrapPolygon>
+            </wp:wrapTight>
+            <wp:docPr id="1869095600" name="Slika 1"/>
+            <wp:cNvGraphicFramePr>
+              <a:graphicFrameLocks xmlns:a="http://schemas.openxmlformats.org/drawingml/2006/main" noChangeAspect="1"/>
+            </wp:cNvGraphicFramePr>
+            <a:graphic xmlns:a="http://schemas.openxmlformats.org/drawingml/2006/main">
+              <a:graphicData uri="http://schemas.openxmlformats.org/drawingml/2006/picture">
+                <pic:pic xmlns:pic="http://schemas.openxmlformats.org/drawingml/2006/picture">
+                  <pic:nvPicPr>
+                    <pic:cNvPr id="1869095600" name=""/>
+                    <pic:cNvPicPr/>
+                  </pic:nvPicPr>
+                  <pic:blipFill>
+                    <a:blip r:embed="rId19">
+                      <a:extLst>
+                        <a:ext uri="{28A0092B-C50C-407E-A947-70E740481C1C}">
+                          <a14:useLocalDpi xmlns:a14="http://schemas.microsoft.com/office/drawing/2010/main" val="0"/>
+                        </a:ext>
+                      </a:extLst>
+                    </a:blip>
+                    <a:stretch>
+                      <a:fillRect/>
+                    </a:stretch>
+                  </pic:blipFill>
+                  <pic:spPr>
+                    <a:xfrm>
+                      <a:off x="0" y="0"/>
+                      <a:ext cx="1344295" cy="2145030"/>
+                    </a:xfrm>
+                    <a:prstGeom prst="rect">
+                      <a:avLst/>
+                    </a:prstGeom>
+                  </pic:spPr>
+                </pic:pic>
+              </a:graphicData>
+            </a:graphic>
+            <wp14:sizeRelH relativeFrom="page">
+              <wp14:pctWidth>0</wp14:pctWidth>
+            </wp14:sizeRelH>
+            <wp14:sizeRelV relativeFrom="page">
+              <wp14:pctHeight>0</wp14:pctHeight>
+            </wp14:sizeRelV>
+          </wp:anchor>
+        </w:drawing>
+      </w:r>
+      <w:r>
+        <w:rPr>
+          <w:noProof/>
+        </w:rPr>
+        <w:drawing>
+          <wp:inline distT="0" distB="0" distL="0" distR="0" wp14:anchorId="5496C81D" wp14:editId="27D636D1">
+            <wp:extent cx="1104078" cy="2317750"/>
+            <wp:effectExtent l="0" t="0" r="4445" b="0"/>
+            <wp:docPr id="1313633994" name="Slika 1"/>
+            <wp:cNvGraphicFramePr>
+              <a:graphicFrameLocks xmlns:a="http://schemas.openxmlformats.org/drawingml/2006/main" noChangeAspect="1"/>
+            </wp:cNvGraphicFramePr>
+            <a:graphic xmlns:a="http://schemas.openxmlformats.org/drawingml/2006/main">
+              <a:graphicData uri="http://schemas.openxmlformats.org/drawingml/2006/picture">
+                <pic:pic xmlns:pic="http://schemas.openxmlformats.org/drawingml/2006/picture">
+                  <pic:nvPicPr>
+                    <pic:cNvPr id="1313633994" name=""/>
+                    <pic:cNvPicPr/>
+                  </pic:nvPicPr>
+                  <pic:blipFill>
+                    <a:blip r:embed="rId20"/>
+                    <a:stretch>
+                      <a:fillRect/>
+                    </a:stretch>
+                  </pic:blipFill>
+                  <pic:spPr>
+                    <a:xfrm>
+                      <a:off x="0" y="0"/>
+                      <a:ext cx="1104078" cy="2317750"/>
+                    </a:xfrm>
+                    <a:prstGeom prst="rect">
+                      <a:avLst/>
+                    </a:prstGeom>
+                  </pic:spPr>
+                </pic:pic>
+              </a:graphicData>
+            </a:graphic>
+          </wp:inline>
+        </w:drawing>
+      </w:r>
+    </w:p>
+    <w:p>
+      <w:pPr>
+        <w:rPr>
+          <w:lang w:val="en-US"/>
+        </w:rPr>
+      </w:pPr>
+    </w:p>
+    <w:p>
+      <w:pPr>
+        <w:pStyle w:val="Odstavekseznama"/>
+        <w:numPr>
+          <w:ilvl w:val="0"/>
+          <w:numId w:val="16"/>
+        </w:numPr>
+        <w:rPr>
+          <w:lang w:val="en-US"/>
+        </w:rPr>
+      </w:pPr>
+      <w:r>
+        <w:rPr>
+          <w:lang w:val="en-US"/>
+        </w:rPr>
+        <w:t>Adding rout leading to start location</w:t>
+      </w:r>
+      <w:r>
+        <w:rPr>
+          <w:lang w:val="en-US"/>
+        </w:rPr>
+        <w:t xml:space="preserve"> (User is positioned somewhere away from start point</w:t>
+      </w:r>
+    </w:p>
+    <w:p>
+      <w:pPr>
+        <w:pStyle w:val="Odstavekseznama"/>
+        <w:ind w:left="1080"/>
+        <w:rPr>
+          <w:lang w:val="en-US"/>
+        </w:rPr>
+      </w:pPr>
+      <w:r>
+        <w:rPr>
+          <w:noProof/>
+        </w:rPr>
+        <w:drawing>
+          <wp:inline distT="0" distB="0" distL="0" distR="0" wp14:anchorId="1EE74D98" wp14:editId="4C24D593">
+            <wp:extent cx="1104900" cy="1830561"/>
+            <wp:effectExtent l="0" t="0" r="0" b="0"/>
+            <wp:docPr id="1359460253" name="Slika 1"/>
+            <wp:cNvGraphicFramePr>
+              <a:graphicFrameLocks xmlns:a="http://schemas.openxmlformats.org/drawingml/2006/main" noChangeAspect="1"/>
+            </wp:cNvGraphicFramePr>
+            <a:graphic xmlns:a="http://schemas.openxmlformats.org/drawingml/2006/main">
+              <a:graphicData uri="http://schemas.openxmlformats.org/drawingml/2006/picture">
+                <pic:pic xmlns:pic="http://schemas.openxmlformats.org/drawingml/2006/picture">
+                  <pic:nvPicPr>
+                    <pic:cNvPr id="1359460253" name=""/>
+                    <pic:cNvPicPr/>
+                  </pic:nvPicPr>
+                  <pic:blipFill>
+                    <a:blip r:embed="rId21"/>
+                    <a:stretch>
+                      <a:fillRect/>
+                    </a:stretch>
+                  </pic:blipFill>
+                  <pic:spPr>
+                    <a:xfrm>
+                      <a:off x="0" y="0"/>
+                      <a:ext cx="1112918" cy="1843846"/>
+                    </a:xfrm>
+                    <a:prstGeom prst="rect">
+                      <a:avLst/>
+                    </a:prstGeom>
+                  </pic:spPr>
+                </pic:pic>
+              </a:graphicData>
+            </a:graphic>
+          </wp:inline>
+        </w:drawing>
+      </w:r>
+    </w:p>
+    <w:p>
+      <w:pPr>
+        <w:pStyle w:val="Odstavekseznama"/>
+        <w:ind w:left="1080"/>
+        <w:rPr>
+          <w:lang w:val="en-US"/>
+        </w:rPr>
+      </w:pPr>
+    </w:p>
+    <w:p>
+      <w:pPr>
+        <w:pStyle w:val="Odstavekseznama"/>
+        <w:numPr>
+          <w:ilvl w:val="0"/>
+          <w:numId w:val="16"/>
+        </w:numPr>
+        <w:rPr>
+          <w:lang w:val="en-US"/>
+        </w:rPr>
+      </w:pPr>
+      <w:r>
+        <w:rPr>
+          <w:lang w:val="en-US"/>
+        </w:rPr>
+        <w:t>Tracking user location and leading him to destination</w:t>
+      </w:r>
+    </w:p>
+    <w:p>
+      <w:pPr>
+        <w:pStyle w:val="Odstavekseznama"/>
+        <w:ind w:left="1080"/>
+        <w:rPr>
+          <w:lang w:val="en-US"/>
+        </w:rPr>
+      </w:pPr>
+    </w:p>
+    <w:p>
+      <w:pPr>
+        <w:pStyle w:val="Odstavekseznama"/>
+        <w:ind w:left="1080"/>
+        <w:rPr>
+          <w:lang w:val="en-US"/>
+        </w:rPr>
+      </w:pPr>
+      <w:r>
+        <w:rPr>
+          <w:noProof/>
+        </w:rPr>
+        <w:drawing>
+          <wp:inline distT="0" distB="0" distL="0" distR="0" wp14:anchorId="00DFA344" wp14:editId="37A8260D">
+            <wp:extent cx="3694701" cy="3603009"/>
+            <wp:effectExtent l="0" t="0" r="1270" b="0"/>
+            <wp:docPr id="615765798" name="Slika 1"/>
+            <wp:cNvGraphicFramePr>
+              <a:graphicFrameLocks xmlns:a="http://schemas.openxmlformats.org/drawingml/2006/main" noChangeAspect="1"/>
+            </wp:cNvGraphicFramePr>
+            <a:graphic xmlns:a="http://schemas.openxmlformats.org/drawingml/2006/main">
+              <a:graphicData uri="http://schemas.openxmlformats.org/drawingml/2006/picture">
+                <pic:pic xmlns:pic="http://schemas.openxmlformats.org/drawingml/2006/picture">
+                  <pic:nvPicPr>
+                    <pic:cNvPr id="615765798" name=""/>
+                    <pic:cNvPicPr/>
+                  </pic:nvPicPr>
+                  <pic:blipFill>
+                    <a:blip r:embed="rId22"/>
+                    <a:stretch>
+                      <a:fillRect/>
+                    </a:stretch>
+                  </pic:blipFill>
+                  <pic:spPr>
+                    <a:xfrm>
+                      <a:off x="0" y="0"/>
+                      <a:ext cx="3708080" cy="3616056"/>
+                    </a:xfrm>
+                    <a:prstGeom prst="rect">
+                      <a:avLst/>
+                    </a:prstGeom>
+                  </pic:spPr>
+                </pic:pic>
+              </a:graphicData>
+            </a:graphic>
+          </wp:inline>
+        </w:drawing>
+      </w:r>
+    </w:p>
+    <w:p>
+      <w:pPr>
+        <w:pStyle w:val="Odstavekseznama"/>
+        <w:ind w:left="1080"/>
+        <w:rPr>
+          <w:lang w:val="en-US"/>
+        </w:rPr>
+      </w:pPr>
+    </w:p>
+    <w:p>
+      <w:pPr>
+        <w:pStyle w:val="Odstavekseznama"/>
+        <w:numPr>
+          <w:ilvl w:val="0"/>
+          <w:numId w:val="16"/>
+        </w:numPr>
+        <w:rPr>
+          <w:lang w:val="en-US"/>
+        </w:rPr>
+      </w:pPr>
+      <w:r>
+        <w:rPr>
+          <w:lang w:val="en-US"/>
+        </w:rPr>
+        <w:t>When on destination, user get</w:t>
+      </w:r>
+      <w:r>
+        <w:rPr>
+          <w:lang w:val="en-US"/>
+        </w:rPr>
+        <w:t>s</w:t>
+      </w:r>
+      <w:r>
+        <w:rPr>
+          <w:lang w:val="en-US"/>
+        </w:rPr>
+        <w:t xml:space="preserve"> notified </w:t>
+      </w:r>
+    </w:p>
+    <w:p>
+      <w:pPr>
+        <w:pStyle w:val="Odstavekseznama"/>
+        <w:ind w:left="1080"/>
+        <w:rPr>
+          <w:lang w:val="en-US"/>
+        </w:rPr>
+      </w:pPr>
+      <w:r>
+        <w:rPr>
+          <w:noProof/>
+        </w:rPr>
+        <w:drawing>
+          <wp:inline distT="0" distB="0" distL="0" distR="0" wp14:anchorId="2BCEB559" wp14:editId="0BC48C77">
+            <wp:extent cx="3678072" cy="3576605"/>
+            <wp:effectExtent l="0" t="0" r="0" b="5080"/>
+            <wp:docPr id="408247016" name="Slika 1"/>
+            <wp:cNvGraphicFramePr>
+              <a:graphicFrameLocks xmlns:a="http://schemas.openxmlformats.org/drawingml/2006/main" noChangeAspect="1"/>
+            </wp:cNvGraphicFramePr>
+            <a:graphic xmlns:a="http://schemas.openxmlformats.org/drawingml/2006/main">
+              <a:graphicData uri="http://schemas.openxmlformats.org/drawingml/2006/picture">
+                <pic:pic xmlns:pic="http://schemas.openxmlformats.org/drawingml/2006/picture">
+                  <pic:nvPicPr>
+                    <pic:cNvPr id="408247016" name=""/>
+                    <pic:cNvPicPr/>
+                  </pic:nvPicPr>
+                  <pic:blipFill>
+                    <a:blip r:embed="rId23"/>
+                    <a:stretch>
+                      <a:fillRect/>
+                    </a:stretch>
+                  </pic:blipFill>
+                  <pic:spPr>
+                    <a:xfrm>
+                      <a:off x="0" y="0"/>
+                      <a:ext cx="3680813" cy="3579270"/>
+                    </a:xfrm>
+                    <a:prstGeom prst="rect">
+                      <a:avLst/>
+                    </a:prstGeom>
+                  </pic:spPr>
+                </pic:pic>
+              </a:graphicData>
+            </a:graphic>
+          </wp:inline>
+        </w:drawing>
+      </w:r>
+    </w:p>
+    <w:p>
+      <w:pPr>
+        <w:pStyle w:val="Odstavekseznama"/>
+        <w:ind w:left="1080"/>
+        <w:rPr>
+          <w:lang w:val="en-US"/>
+        </w:rPr>
+      </w:pPr>
+    </w:p>
+    <w:p>
+      <w:pPr>
+        <w:pStyle w:val="Odstavekseznama"/>
+        <w:ind w:left="1080"/>
+        <w:rPr>
+          <w:lang w:val="en-US"/>
+        </w:rPr>
+      </w:pPr>
+    </w:p>
+    <w:p>
+      <w:pPr>
+        <w:pStyle w:val="Naslov1"/>
+        <w:numPr>
+          <w:ilvl w:val="0"/>
+          <w:numId w:val="15"/>
+        </w:numPr>
+        <w:rPr>
+          <w:sz w:val="40"/>
+          <w:szCs w:val="40"/>
+          <w:lang w:val="en-US"/>
+        </w:rPr>
+      </w:pPr>
+      <w:bookmarkStart w:id="7" w:name="_Toc138255319"/>
+      <w:r>
+        <w:rPr>
+          <w:sz w:val="40"/>
+          <w:szCs w:val="40"/>
+          <w:lang w:val="en-US"/>
+        </w:rPr>
+        <w:lastRenderedPageBreak/>
         <w:t>Conclusion</w:t>
       </w:r>
-      <w:bookmarkEnd w:id="6"/>
+      <w:bookmarkEnd w:id="7"/>
     </w:p>
     <w:p>
       <w:pPr>
@@ -3017,16 +3574,9 @@
         </w:rPr>
       </w:pPr>
     </w:p>
-    <w:p>
-      <w:pPr>
-        <w:rPr>
-          <w:lang w:val="en-US"/>
-        </w:rPr>
-      </w:pPr>
-    </w:p>
     <w:sectPr>
-      <w:footerReference w:type="default" r:id="rId19"/>
-      <w:footerReference w:type="first" r:id="rId20"/>
+      <w:footerReference w:type="default" r:id="rId24"/>
+      <w:footerReference w:type="first" r:id="rId25"/>
       <w:pgSz w:w="11906" w:h="16838"/>
       <w:pgMar w:top="1440" w:right="1440" w:bottom="1440" w:left="1440" w:header="708" w:footer="708" w:gutter="0"/>
       <w:pgNumType w:start="1"/>
@@ -3484,7 +4034,7 @@
   <w:abstractNum w:abstractNumId="3" w15:restartNumberingAfterBreak="0">
     <w:nsid w:val="26E25EE7"/>
     <w:multiLevelType w:val="hybridMultilevel"/>
-    <w:tmpl w:val="437C3DEA"/>
+    <w:tmpl w:val="B0FADA60"/>
     <w:lvl w:ilvl="0" w:tplc="55CE3F34">
       <w:start w:val="1"/>
       <w:numFmt w:val="decimal"/>
@@ -4626,6 +5176,95 @@
       <w:lvlJc w:val="right"/>
       <w:pPr>
         <w:ind w:left="6480" w:hanging="180"/>
+      </w:pPr>
+    </w:lvl>
+  </w:abstractNum>
+  <w:abstractNum w:abstractNumId="15" w15:restartNumberingAfterBreak="0">
+    <w:nsid w:val="787161D0"/>
+    <w:multiLevelType w:val="hybridMultilevel"/>
+    <w:tmpl w:val="454E1D0E"/>
+    <w:lvl w:ilvl="0" w:tplc="55CE3F34">
+      <w:start w:val="1"/>
+      <w:numFmt w:val="decimal"/>
+      <w:lvlText w:val="%1."/>
+      <w:lvlJc w:val="left"/>
+      <w:pPr>
+        <w:ind w:left="1080" w:hanging="360"/>
+      </w:pPr>
+      <w:rPr>
+        <w:rFonts w:hint="default"/>
+      </w:rPr>
+    </w:lvl>
+    <w:lvl w:ilvl="1" w:tplc="08090019" w:tentative="1">
+      <w:start w:val="1"/>
+      <w:numFmt w:val="lowerLetter"/>
+      <w:lvlText w:val="%2."/>
+      <w:lvlJc w:val="left"/>
+      <w:pPr>
+        <w:ind w:left="1800" w:hanging="360"/>
+      </w:pPr>
+    </w:lvl>
+    <w:lvl w:ilvl="2" w:tplc="0809001B" w:tentative="1">
+      <w:start w:val="1"/>
+      <w:numFmt w:val="lowerRoman"/>
+      <w:lvlText w:val="%3."/>
+      <w:lvlJc w:val="right"/>
+      <w:pPr>
+        <w:ind w:left="2520" w:hanging="180"/>
+      </w:pPr>
+    </w:lvl>
+    <w:lvl w:ilvl="3" w:tplc="0809000F" w:tentative="1">
+      <w:start w:val="1"/>
+      <w:numFmt w:val="decimal"/>
+      <w:lvlText w:val="%4."/>
+      <w:lvlJc w:val="left"/>
+      <w:pPr>
+        <w:ind w:left="3240" w:hanging="360"/>
+      </w:pPr>
+    </w:lvl>
+    <w:lvl w:ilvl="4" w:tplc="08090019" w:tentative="1">
+      <w:start w:val="1"/>
+      <w:numFmt w:val="lowerLetter"/>
+      <w:lvlText w:val="%5."/>
+      <w:lvlJc w:val="left"/>
+      <w:pPr>
+        <w:ind w:left="3960" w:hanging="360"/>
+      </w:pPr>
+    </w:lvl>
+    <w:lvl w:ilvl="5" w:tplc="0809001B" w:tentative="1">
+      <w:start w:val="1"/>
+      <w:numFmt w:val="lowerRoman"/>
+      <w:lvlText w:val="%6."/>
+      <w:lvlJc w:val="right"/>
+      <w:pPr>
+        <w:ind w:left="4680" w:hanging="180"/>
+      </w:pPr>
+    </w:lvl>
+    <w:lvl w:ilvl="6" w:tplc="0809000F" w:tentative="1">
+      <w:start w:val="1"/>
+      <w:numFmt w:val="decimal"/>
+      <w:lvlText w:val="%7."/>
+      <w:lvlJc w:val="left"/>
+      <w:pPr>
+        <w:ind w:left="5400" w:hanging="360"/>
+      </w:pPr>
+    </w:lvl>
+    <w:lvl w:ilvl="7" w:tplc="08090019" w:tentative="1">
+      <w:start w:val="1"/>
+      <w:numFmt w:val="lowerLetter"/>
+      <w:lvlText w:val="%8."/>
+      <w:lvlJc w:val="left"/>
+      <w:pPr>
+        <w:ind w:left="6120" w:hanging="360"/>
+      </w:pPr>
+    </w:lvl>
+    <w:lvl w:ilvl="8" w:tplc="0809001B" w:tentative="1">
+      <w:start w:val="1"/>
+      <w:numFmt w:val="lowerRoman"/>
+      <w:lvlText w:val="%9."/>
+      <w:lvlJc w:val="right"/>
+      <w:pPr>
+        <w:ind w:left="6840" w:hanging="180"/>
       </w:pPr>
     </w:lvl>
   </w:abstractNum>
@@ -4673,6 +5312,9 @@
   </w:num>
   <w:num w:numId="15" w16cid:durableId="4132298">
     <w:abstractNumId w:val="3"/>
+  </w:num>
+  <w:num w:numId="16" w16cid:durableId="1013075319">
+    <w:abstractNumId w:val="15"/>
   </w:num>
 </w:numbering>
 </file>

</xml_diff>